<commit_message>
Update Actividad 4 NLP moderno con Deep Learning.docx
</commit_message>
<xml_diff>
--- a/Actividades/Actividad 4 NLP moderno con Deep Learning/Actividad 4 NLP moderno con Deep Learning.docx
+++ b/Actividades/Actividad 4 NLP moderno con Deep Learning/Actividad 4 NLP moderno con Deep Learning.docx
@@ -29,10 +29,83 @@
         </w:numPr>
       </w:pPr>
       <w:r>
-        <w:t>¿Qué problema tienen las redes neuronales clásicas (MLP</w:t>
-      </w:r>
-      <w:r>
-        <w:t xml:space="preserve">) para procesar secuencias? </w:t>
+        <w:t xml:space="preserve">¿Qué problema tienen las redes neuronales clásicas (MLP) para procesar secuencias? </w:t>
+      </w:r>
+    </w:p>
+    <w:p>
+      <w:pPr>
+        <w:pStyle w:val="Prrafodelista"/>
+        <w:numPr>
+          <w:ilvl w:val="1"/>
+          <w:numId w:val="1"/>
+        </w:numPr>
+      </w:pPr>
+      <w:r>
+        <w:t>Las MLP (</w:t>
+      </w:r>
+      <w:r>
+        <w:t xml:space="preserve">redes neuronales multicapa) </w:t>
+      </w:r>
+      <w:r>
+        <w:t xml:space="preserve">no están diseñadas para recordar información de entradas anteriores. Esto significa </w:t>
+      </w:r>
+      <w:r>
+        <w:t>que,</w:t>
+      </w:r>
+      <w:r>
+        <w:t xml:space="preserve"> al procesar secuencias, no pueden retener el contexto de elementos anteriores, lo que es crucial en tareas como traducción de idiomas o análisis de sentimientos donde el significado puede depender de palabras anteriores.</w:t>
+      </w:r>
+      <w:r>
+        <w:t xml:space="preserve"> R</w:t>
+      </w:r>
+      <w:r>
+        <w:t xml:space="preserve">equieren que todas las entradas tengan la misma forma. Esto obliga a usar técnicas como el </w:t>
+      </w:r>
+      <w:proofErr w:type="spellStart"/>
+      <w:r>
+        <w:t>padding</w:t>
+      </w:r>
+      <w:proofErr w:type="spellEnd"/>
+      <w:r>
+        <w:t xml:space="preserve"> (relleno), que pueden introducir información irrelevante y dificultar el aprendizaje.</w:t>
+      </w:r>
+      <w:r>
+        <w:t xml:space="preserve"> </w:t>
+      </w:r>
+      <w:r>
+        <w:t xml:space="preserve">Durante el entrenamiento, las </w:t>
+      </w:r>
+      <w:proofErr w:type="spellStart"/>
+      <w:r>
+        <w:t>MLPs</w:t>
+      </w:r>
+      <w:proofErr w:type="spellEnd"/>
+      <w:r>
+        <w:t xml:space="preserve"> pueden sufrir problemas de </w:t>
+      </w:r>
+      <w:r>
+        <w:rPr>
+          <w:bCs/>
+        </w:rPr>
+        <w:t>desvanecimiento del gradiente</w:t>
+      </w:r>
+      <w:r>
+        <w:t>,</w:t>
+      </w:r>
+      <w:r>
+        <w:t xml:space="preserve"> donde los gradientes se vuelven demasiado pequeños para realizar ajustes significativos en los pesos.</w:t>
+      </w:r>
+      <w:r>
+        <w:t xml:space="preserve"> T</w:t>
+      </w:r>
+      <w:r>
+        <w:t>ienen dificultades para capturar relaciones a largo plazo en los datos.</w:t>
+      </w:r>
+      <w:r>
+        <w:t xml:space="preserve"> L</w:t>
+      </w:r>
+      <w:r>
+        <w:t>os datos de entrada se tratan de manera independiente, lo que significa que no se aprovecha la estructura de las secuencias.</w:t>
       </w:r>
     </w:p>
     <w:p>
@@ -44,16 +117,22 @@
         </w:numPr>
       </w:pPr>
       <w:r>
-        <w:t xml:space="preserve">Explique que es una neurona recurrente y </w:t>
-      </w:r>
-      <w:r>
-        <w:t>cuál</w:t>
-      </w:r>
-      <w:r>
-        <w:t xml:space="preserve"> es la diferen</w:t>
-      </w:r>
-      <w:r>
-        <w:t xml:space="preserve">cia con una neurona clásica. </w:t>
+        <w:t xml:space="preserve">Explique que es una neurona recurrente y cuál es la diferencia con una neurona clásica. </w:t>
+      </w:r>
+    </w:p>
+    <w:p>
+      <w:pPr>
+        <w:pStyle w:val="Prrafodelista"/>
+        <w:numPr>
+          <w:ilvl w:val="1"/>
+          <w:numId w:val="1"/>
+        </w:numPr>
+      </w:pPr>
+      <w:r>
+        <w:t xml:space="preserve">Una RNN puede procesar secuencias de tamaños arbitrarios en vez de tamaño fijo. </w:t>
+      </w:r>
+      <w:r>
+        <w:t xml:space="preserve">Además de estado de entrada y salida, tiene un estado oculto, donde la salida del estado anterior es la entrada del siguiente. </w:t>
       </w:r>
     </w:p>
     <w:p>
@@ -65,10 +144,125 @@
         </w:numPr>
       </w:pPr>
       <w:r>
-        <w:t>Explique como una red neuronal recurrente procesa una secuencia de te</w:t>
-      </w:r>
-      <w:r>
-        <w:t xml:space="preserve">xto a través del tiempo. </w:t>
+        <w:t xml:space="preserve">Explique como una red neuronal recurrente procesa una secuencia de texto a través del tiempo. </w:t>
+      </w:r>
+    </w:p>
+    <w:p>
+      <w:pPr>
+        <w:pStyle w:val="Prrafodelista"/>
+        <w:numPr>
+          <w:ilvl w:val="1"/>
+          <w:numId w:val="1"/>
+        </w:numPr>
+      </w:pPr>
+      <w:r>
+        <w:t xml:space="preserve">Output de la neurona a cada time </w:t>
+      </w:r>
+      <w:proofErr w:type="spellStart"/>
+      <w:r>
+        <w:t>step</w:t>
+      </w:r>
+      <w:proofErr w:type="spellEnd"/>
+      <w:r>
+        <w:t xml:space="preserve"> t es una</w:t>
+      </w:r>
+      <w:r>
+        <w:t xml:space="preserve"> </w:t>
+      </w:r>
+      <w:r>
+        <w:t>función que tiene como input todos los time</w:t>
+      </w:r>
+      <w:r>
+        <w:t xml:space="preserve"> </w:t>
+      </w:r>
+      <w:proofErr w:type="spellStart"/>
+      <w:r>
+        <w:t>step</w:t>
+      </w:r>
+      <w:proofErr w:type="spellEnd"/>
+      <w:r>
+        <w:t xml:space="preserve"> previos.</w:t>
+      </w:r>
+      <w:r>
+        <w:t xml:space="preserve"> </w:t>
+      </w:r>
+      <w:r>
+        <w:t>La red conserva cierto estado a través de los</w:t>
+      </w:r>
+      <w:r>
+        <w:t xml:space="preserve"> </w:t>
+      </w:r>
+      <w:r>
+        <w:t xml:space="preserve">time </w:t>
+      </w:r>
+      <w:proofErr w:type="spellStart"/>
+      <w:r>
+        <w:t>steps</w:t>
+      </w:r>
+      <w:proofErr w:type="spellEnd"/>
+      <w:r>
+        <w:t xml:space="preserve">, a esto se lo llama </w:t>
+      </w:r>
+      <w:proofErr w:type="spellStart"/>
+      <w:r>
+        <w:t>memory</w:t>
+      </w:r>
+      <w:proofErr w:type="spellEnd"/>
+      <w:r>
+        <w:t xml:space="preserve"> </w:t>
+      </w:r>
+      <w:proofErr w:type="spellStart"/>
+      <w:r>
+        <w:t>cell</w:t>
+      </w:r>
+      <w:proofErr w:type="spellEnd"/>
+      <w:r>
+        <w:t>.</w:t>
+      </w:r>
+      <w:r>
+        <w:t xml:space="preserve"> </w:t>
+      </w:r>
+      <w:r>
+        <w:t xml:space="preserve">Solo puede aprender aprox. 10 </w:t>
+      </w:r>
+      <w:proofErr w:type="spellStart"/>
+      <w:r>
+        <w:t>steps</w:t>
+      </w:r>
+      <w:proofErr w:type="spellEnd"/>
+      <w:r>
+        <w:t xml:space="preserve"> </w:t>
+      </w:r>
+      <w:r>
+        <w:t>dependiendo de la tarea.</w:t>
+      </w:r>
+      <w:r>
+        <w:t xml:space="preserve"> </w:t>
+      </w:r>
+      <w:r>
+        <w:t xml:space="preserve">El estado de la celda a cada time </w:t>
+      </w:r>
+      <w:proofErr w:type="spellStart"/>
+      <w:r>
+        <w:t>step</w:t>
+      </w:r>
+      <w:proofErr w:type="spellEnd"/>
+      <w:r>
+        <w:t xml:space="preserve"> se lo</w:t>
+      </w:r>
+      <w:r>
+        <w:t xml:space="preserve"> </w:t>
+      </w:r>
+      <w:r>
+        <w:t>describe como h(t) (</w:t>
+      </w:r>
+      <w:proofErr w:type="spellStart"/>
+      <w:r>
+        <w:t>Hidden</w:t>
+      </w:r>
+      <w:proofErr w:type="spellEnd"/>
+      <w:r>
+        <w:t>)</w:t>
       </w:r>
     </w:p>
     <w:p>
@@ -80,10 +274,178 @@
         </w:numPr>
       </w:pPr>
       <w:r>
-        <w:t>Enumere las arquitecturas de redes re</w:t>
-      </w:r>
-      <w:r>
-        <w:t xml:space="preserve">currentes y defina cada una. </w:t>
+        <w:t xml:space="preserve">Enumere las arquitecturas de redes recurrentes y defina cada una. </w:t>
+      </w:r>
+    </w:p>
+    <w:p>
+      <w:pPr>
+        <w:pStyle w:val="Prrafodelista"/>
+        <w:numPr>
+          <w:ilvl w:val="1"/>
+          <w:numId w:val="1"/>
+        </w:numPr>
+      </w:pPr>
+      <w:proofErr w:type="spellStart"/>
+      <w:r>
+        <w:t>Sequence</w:t>
+      </w:r>
+      <w:proofErr w:type="spellEnd"/>
+      <w:r>
+        <w:t xml:space="preserve"> to vector</w:t>
+      </w:r>
+    </w:p>
+    <w:p>
+      <w:pPr>
+        <w:pStyle w:val="Prrafodelista"/>
+        <w:numPr>
+          <w:ilvl w:val="2"/>
+          <w:numId w:val="1"/>
+        </w:numPr>
+      </w:pPr>
+      <w:r>
+        <w:t>Input secuencia de inputs</w:t>
+      </w:r>
+    </w:p>
+    <w:p>
+      <w:pPr>
+        <w:pStyle w:val="Prrafodelista"/>
+        <w:numPr>
+          <w:ilvl w:val="2"/>
+          <w:numId w:val="1"/>
+        </w:numPr>
+      </w:pPr>
+      <w:proofErr w:type="spellStart"/>
+      <w:r>
+        <w:t>Last</w:t>
+      </w:r>
+      <w:proofErr w:type="spellEnd"/>
+      <w:r>
+        <w:t xml:space="preserve"> Output</w:t>
+      </w:r>
+      <w:r>
+        <w:t xml:space="preserve">. Útil para Text </w:t>
+      </w:r>
+      <w:proofErr w:type="spellStart"/>
+      <w:r>
+        <w:t>classification</w:t>
+      </w:r>
+      <w:proofErr w:type="spellEnd"/>
+      <w:r>
+        <w:t xml:space="preserve">: </w:t>
+      </w:r>
+      <w:proofErr w:type="spellStart"/>
+      <w:proofErr w:type="gramStart"/>
+      <w:r>
+        <w:t>Hate</w:t>
+      </w:r>
+      <w:proofErr w:type="spellEnd"/>
+      <w:r>
+        <w:t>(</w:t>
+      </w:r>
+      <w:proofErr w:type="gramEnd"/>
+      <w:r>
+        <w:t xml:space="preserve">0) y </w:t>
+      </w:r>
+      <w:proofErr w:type="spellStart"/>
+      <w:r>
+        <w:t>Love</w:t>
+      </w:r>
+      <w:proofErr w:type="spellEnd"/>
+      <w:r>
+        <w:t>(1)</w:t>
+      </w:r>
+    </w:p>
+    <w:p>
+      <w:pPr>
+        <w:pStyle w:val="Prrafodelista"/>
+        <w:numPr>
+          <w:ilvl w:val="1"/>
+          <w:numId w:val="1"/>
+        </w:numPr>
+      </w:pPr>
+      <w:r>
+        <w:t xml:space="preserve">Vector to </w:t>
+      </w:r>
+      <w:proofErr w:type="spellStart"/>
+      <w:r>
+        <w:t>Sequence</w:t>
+      </w:r>
+      <w:proofErr w:type="spellEnd"/>
+    </w:p>
+    <w:p>
+      <w:pPr>
+        <w:pStyle w:val="Prrafodelista"/>
+        <w:numPr>
+          <w:ilvl w:val="2"/>
+          <w:numId w:val="1"/>
+        </w:numPr>
+      </w:pPr>
+      <w:r>
+        <w:t xml:space="preserve">Input un vector. Una </w:t>
+      </w:r>
+      <w:r>
+        <w:t>imagen resultada</w:t>
+      </w:r>
+      <w:r>
+        <w:t xml:space="preserve"> de una CNN.</w:t>
+      </w:r>
+    </w:p>
+    <w:p>
+      <w:pPr>
+        <w:pStyle w:val="Prrafodelista"/>
+        <w:numPr>
+          <w:ilvl w:val="2"/>
+          <w:numId w:val="1"/>
+        </w:numPr>
+      </w:pPr>
+      <w:r>
+        <w:t>Output secuencia: Subtitulado de esa imagen.</w:t>
+      </w:r>
+    </w:p>
+    <w:p>
+      <w:pPr>
+        <w:pStyle w:val="Prrafodelista"/>
+        <w:numPr>
+          <w:ilvl w:val="1"/>
+          <w:numId w:val="1"/>
+        </w:numPr>
+      </w:pPr>
+      <w:proofErr w:type="spellStart"/>
+      <w:r>
+        <w:t>Sequence</w:t>
+      </w:r>
+      <w:proofErr w:type="spellEnd"/>
+      <w:r>
+        <w:t xml:space="preserve"> to </w:t>
+      </w:r>
+      <w:proofErr w:type="spellStart"/>
+      <w:r>
+        <w:t>sequence</w:t>
+      </w:r>
+      <w:proofErr w:type="spellEnd"/>
+    </w:p>
+    <w:p>
+      <w:pPr>
+        <w:pStyle w:val="Prrafodelista"/>
+        <w:numPr>
+          <w:ilvl w:val="2"/>
+          <w:numId w:val="1"/>
+        </w:numPr>
+      </w:pPr>
+      <w:r>
+        <w:t>Input secuencia</w:t>
+      </w:r>
+    </w:p>
+    <w:p>
+      <w:pPr>
+        <w:pStyle w:val="Prrafodelista"/>
+        <w:numPr>
+          <w:ilvl w:val="2"/>
+          <w:numId w:val="1"/>
+        </w:numPr>
+      </w:pPr>
+      <w:r>
+        <w:t>Output secuencia. Ejemplo traducciones.</w:t>
       </w:r>
     </w:p>
     <w:p>
@@ -95,13 +457,205 @@
         </w:numPr>
       </w:pPr>
       <w:r>
-        <w:t>¿Qué problemas tie</w:t>
-      </w:r>
-      <w:r>
-        <w:t>ne una red recurrente simple? ¿</w:t>
-      </w:r>
-      <w:r>
-        <w:t>Qué alternativas surgieron para superarlos?</w:t>
+        <w:t>¿Qué problemas tiene una red recurrente simple? ¿Qué alternativas surgieron para superarlos?</w:t>
+      </w:r>
+    </w:p>
+    <w:p>
+      <w:pPr>
+        <w:pStyle w:val="Prrafodelista"/>
+        <w:numPr>
+          <w:ilvl w:val="1"/>
+          <w:numId w:val="1"/>
+        </w:numPr>
+      </w:pPr>
+      <w:r>
+        <w:t>Gradientes inestables. Se puede aliviar con técnicas:</w:t>
+      </w:r>
+    </w:p>
+    <w:p>
+      <w:pPr>
+        <w:pStyle w:val="Prrafodelista"/>
+        <w:numPr>
+          <w:ilvl w:val="2"/>
+          <w:numId w:val="1"/>
+        </w:numPr>
+      </w:pPr>
+      <w:proofErr w:type="spellStart"/>
+      <w:r>
+        <w:t>Recurrent</w:t>
+      </w:r>
+      <w:proofErr w:type="spellEnd"/>
+      <w:r>
+        <w:t xml:space="preserve"> </w:t>
+      </w:r>
+      <w:proofErr w:type="spellStart"/>
+      <w:r>
+        <w:t>dropout</w:t>
+      </w:r>
+      <w:proofErr w:type="spellEnd"/>
+    </w:p>
+    <w:p>
+      <w:pPr>
+        <w:pStyle w:val="Prrafodelista"/>
+        <w:numPr>
+          <w:ilvl w:val="2"/>
+          <w:numId w:val="1"/>
+        </w:numPr>
+      </w:pPr>
+      <w:proofErr w:type="spellStart"/>
+      <w:r>
+        <w:t>Recurrent</w:t>
+      </w:r>
+      <w:proofErr w:type="spellEnd"/>
+      <w:r>
+        <w:t xml:space="preserve"> </w:t>
+      </w:r>
+      <w:proofErr w:type="spellStart"/>
+      <w:r>
+        <w:t>layer</w:t>
+      </w:r>
+      <w:proofErr w:type="spellEnd"/>
+      <w:r>
+        <w:t xml:space="preserve"> </w:t>
+      </w:r>
+      <w:proofErr w:type="spellStart"/>
+      <w:r>
+        <w:t>normalization</w:t>
+      </w:r>
+      <w:proofErr w:type="spellEnd"/>
+    </w:p>
+    <w:p>
+      <w:pPr>
+        <w:pStyle w:val="Prrafodelista"/>
+        <w:numPr>
+          <w:ilvl w:val="1"/>
+          <w:numId w:val="1"/>
+        </w:numPr>
+      </w:pPr>
+      <w:r>
+        <w:t>Memoria muy limitada. Se puede extender con dos variantes</w:t>
+      </w:r>
+    </w:p>
+    <w:p>
+      <w:pPr>
+        <w:pStyle w:val="Prrafodelista"/>
+        <w:numPr>
+          <w:ilvl w:val="2"/>
+          <w:numId w:val="1"/>
+        </w:numPr>
+      </w:pPr>
+      <w:r>
+        <w:t>LSTM</w:t>
+      </w:r>
+      <w:r>
+        <w:t xml:space="preserve"> (Long Short </w:t>
+      </w:r>
+      <w:proofErr w:type="spellStart"/>
+      <w:r>
+        <w:t>Term</w:t>
+      </w:r>
+      <w:proofErr w:type="spellEnd"/>
+      <w:r>
+        <w:t xml:space="preserve"> </w:t>
+      </w:r>
+      <w:proofErr w:type="spellStart"/>
+      <w:r>
+        <w:t>Memory</w:t>
+      </w:r>
+      <w:proofErr w:type="spellEnd"/>
+      <w:r>
+        <w:t xml:space="preserve">): </w:t>
+      </w:r>
+      <w:r>
+        <w:t>Entrenamiento converge mucho más rápido.</w:t>
+      </w:r>
+      <w:r>
+        <w:t xml:space="preserve"> </w:t>
+      </w:r>
+      <w:r>
+        <w:t>Detecta patrones a largo plazo en los datos.</w:t>
+      </w:r>
+      <w:r>
+        <w:t xml:space="preserve"> </w:t>
+      </w:r>
+      <w:r>
+        <w:t>Requiere mucho más dato que una RNN simple.</w:t>
+      </w:r>
+    </w:p>
+    <w:p>
+      <w:pPr>
+        <w:pStyle w:val="Prrafodelista"/>
+        <w:numPr>
+          <w:ilvl w:val="2"/>
+          <w:numId w:val="1"/>
+        </w:numPr>
+      </w:pPr>
+      <w:r>
+        <w:lastRenderedPageBreak/>
+        <w:t>GRU</w:t>
+      </w:r>
+      <w:r>
+        <w:t xml:space="preserve"> </w:t>
+      </w:r>
+      <w:r>
+        <w:t>(</w:t>
+      </w:r>
+      <w:proofErr w:type="spellStart"/>
+      <w:r>
+        <w:t>Gated</w:t>
+      </w:r>
+      <w:proofErr w:type="spellEnd"/>
+      <w:r>
+        <w:t xml:space="preserve"> </w:t>
+      </w:r>
+      <w:proofErr w:type="spellStart"/>
+      <w:r>
+        <w:t>Recurrent</w:t>
+      </w:r>
+      <w:proofErr w:type="spellEnd"/>
+      <w:r>
+        <w:t xml:space="preserve"> </w:t>
+      </w:r>
+      <w:proofErr w:type="spellStart"/>
+      <w:r>
+        <w:t>Units</w:t>
+      </w:r>
+      <w:proofErr w:type="spellEnd"/>
+      <w:r>
+        <w:t>)</w:t>
+      </w:r>
+      <w:r>
+        <w:t xml:space="preserve">: </w:t>
+      </w:r>
+      <w:r>
+        <w:t xml:space="preserve">Introduce la red </w:t>
+      </w:r>
+      <w:proofErr w:type="spellStart"/>
+      <w:r>
+        <w:t>encoder</w:t>
+      </w:r>
+      <w:proofErr w:type="spellEnd"/>
+      <w:r>
+        <w:t xml:space="preserve"> y </w:t>
+      </w:r>
+      <w:proofErr w:type="spellStart"/>
+      <w:r>
+        <w:t>decoder</w:t>
+      </w:r>
+      <w:proofErr w:type="spellEnd"/>
+      <w:r>
+        <w:t xml:space="preserve">. Se descarta un estado para poder guardar otro. </w:t>
+      </w:r>
+      <w:r>
+        <w:t xml:space="preserve">Memoria más limitada que LSTM, necesita gran cantidad de tiempo para aprender patrones en secuencias de 100 </w:t>
+      </w:r>
+      <w:proofErr w:type="spellStart"/>
+      <w:r>
+        <w:t>frames</w:t>
+      </w:r>
+      <w:proofErr w:type="spellEnd"/>
+      <w:r>
+        <w:t xml:space="preserve"> o más. </w:t>
       </w:r>
     </w:p>
     <w:p>
@@ -160,6 +714,34 @@
       <w:pPr>
         <w:pStyle w:val="Prrafodelista"/>
         <w:numPr>
+          <w:ilvl w:val="1"/>
+          <w:numId w:val="2"/>
+        </w:numPr>
+      </w:pPr>
+      <w:r>
+        <w:t xml:space="preserve">El objetivo es tomar múltiples </w:t>
+      </w:r>
+      <w:proofErr w:type="spellStart"/>
+      <w:r>
+        <w:t>reviews</w:t>
+      </w:r>
+      <w:proofErr w:type="spellEnd"/>
+      <w:r>
+        <w:t xml:space="preserve"> de películas y clasificar la emoción de la </w:t>
+      </w:r>
+      <w:proofErr w:type="spellStart"/>
+      <w:r>
+        <w:t>review</w:t>
+      </w:r>
+      <w:proofErr w:type="spellEnd"/>
+      <w:r>
+        <w:t xml:space="preserve"> como positiva o negativa. </w:t>
+      </w:r>
+    </w:p>
+    <w:p>
+      <w:pPr>
+        <w:pStyle w:val="Prrafodelista"/>
+        <w:numPr>
           <w:ilvl w:val="0"/>
           <w:numId w:val="2"/>
         </w:numPr>
@@ -191,6 +773,105 @@
       <w:pPr>
         <w:pStyle w:val="Prrafodelista"/>
         <w:numPr>
+          <w:ilvl w:val="1"/>
+          <w:numId w:val="2"/>
+        </w:numPr>
+      </w:pPr>
+      <w:proofErr w:type="spellStart"/>
+      <w:r>
+        <w:t>TextVectorization</w:t>
+      </w:r>
+      <w:proofErr w:type="spellEnd"/>
+      <w:r>
+        <w:t xml:space="preserve"> de </w:t>
+      </w:r>
+      <w:proofErr w:type="spellStart"/>
+      <w:r>
+        <w:t>Keras</w:t>
+      </w:r>
+      <w:proofErr w:type="spellEnd"/>
+      <w:r>
+        <w:t xml:space="preserve">: realiza </w:t>
+      </w:r>
+      <w:proofErr w:type="spellStart"/>
+      <w:r>
+        <w:t>tokenización</w:t>
+      </w:r>
+      <w:proofErr w:type="spellEnd"/>
+      <w:r>
+        <w:t xml:space="preserve">, crea vocabulario, </w:t>
+      </w:r>
+      <w:proofErr w:type="spellStart"/>
+      <w:r>
+        <w:t>vectoriza</w:t>
+      </w:r>
+      <w:proofErr w:type="spellEnd"/>
+      <w:r>
+        <w:t xml:space="preserve">, maneja palabras desconocidas y normaliza. </w:t>
+      </w:r>
+    </w:p>
+    <w:p>
+      <w:pPr>
+        <w:pStyle w:val="Prrafodelista"/>
+        <w:numPr>
+          <w:ilvl w:val="1"/>
+          <w:numId w:val="2"/>
+        </w:numPr>
+      </w:pPr>
+      <w:proofErr w:type="spellStart"/>
+      <w:r>
+        <w:t>Embedding</w:t>
+      </w:r>
+      <w:proofErr w:type="spellEnd"/>
+      <w:r>
+        <w:t xml:space="preserve"> de </w:t>
+      </w:r>
+      <w:proofErr w:type="spellStart"/>
+      <w:r>
+        <w:t>Keras</w:t>
+      </w:r>
+      <w:proofErr w:type="spellEnd"/>
+      <w:r>
+        <w:t xml:space="preserve">: </w:t>
+      </w:r>
+      <w:r>
+        <w:t>s</w:t>
+      </w:r>
+      <w:r>
+        <w:t xml:space="preserve">e utiliza para convertir enteros (que representan palabras o </w:t>
+      </w:r>
+      <w:proofErr w:type="spellStart"/>
+      <w:r>
+        <w:t>tokens</w:t>
+      </w:r>
+      <w:proofErr w:type="spellEnd"/>
+      <w:r>
+        <w:t xml:space="preserve">) en vectores de representación densa, comúnmente conocidos como </w:t>
+      </w:r>
+      <w:proofErr w:type="spellStart"/>
+      <w:r>
+        <w:t>embeddings</w:t>
+      </w:r>
+      <w:proofErr w:type="spellEnd"/>
+      <w:r>
+        <w:t xml:space="preserve">. Se </w:t>
+      </w:r>
+      <w:r>
+        <w:t xml:space="preserve">utiliza generalmente después de una capa de </w:t>
+      </w:r>
+      <w:proofErr w:type="spellStart"/>
+      <w:r>
+        <w:t>vectorización</w:t>
+      </w:r>
+      <w:proofErr w:type="spellEnd"/>
+      <w:r>
+        <w:t xml:space="preserve"> para convertir las palabras en índices enteros. Toma como entrada una secuencia de enteros y devuelve una representación densa correspondiente a esos enteros.</w:t>
+      </w:r>
+    </w:p>
+    <w:p>
+      <w:pPr>
+        <w:pStyle w:val="Prrafodelista"/>
+        <w:numPr>
           <w:ilvl w:val="0"/>
           <w:numId w:val="2"/>
         </w:numPr>
@@ -206,6 +887,102 @@
       <w:pPr>
         <w:pStyle w:val="Prrafodelista"/>
         <w:numPr>
+          <w:ilvl w:val="1"/>
+          <w:numId w:val="2"/>
+        </w:numPr>
+      </w:pPr>
+      <w:r>
+        <w:t>E</w:t>
+      </w:r>
+      <w:r>
+        <w:t xml:space="preserve">n el </w:t>
+      </w:r>
+      <w:proofErr w:type="spellStart"/>
+      <w:r>
+        <w:t>codigo</w:t>
+      </w:r>
+      <w:proofErr w:type="spellEnd"/>
+      <w:r>
+        <w:t xml:space="preserve"> que se</w:t>
+      </w:r>
+      <w:r>
+        <w:t xml:space="preserve"> </w:t>
+      </w:r>
+      <w:proofErr w:type="spellStart"/>
+      <w:r>
+        <w:t>se</w:t>
+      </w:r>
+      <w:r>
+        <w:t>tea</w:t>
+      </w:r>
+      <w:proofErr w:type="spellEnd"/>
+      <w:r>
+        <w:t xml:space="preserve"> una capa GRU con 128 </w:t>
+      </w:r>
+      <w:proofErr w:type="spellStart"/>
+      <w:r>
+        <w:t>units</w:t>
+      </w:r>
+      <w:proofErr w:type="spellEnd"/>
+      <w:r>
+        <w:t xml:space="preserve"> (Tamaño del </w:t>
+      </w:r>
+      <w:proofErr w:type="spellStart"/>
+      <w:r>
+        <w:t>embeddings</w:t>
+      </w:r>
+      <w:proofErr w:type="spellEnd"/>
+      <w:r>
+        <w:t xml:space="preserve">) para poder recibir </w:t>
+      </w:r>
+      <w:r>
+        <w:t>el</w:t>
+      </w:r>
+      <w:r>
+        <w:t xml:space="preserve"> vector de </w:t>
+      </w:r>
+      <w:proofErr w:type="spellStart"/>
+      <w:r>
+        <w:t>features</w:t>
+      </w:r>
+      <w:proofErr w:type="spellEnd"/>
+      <w:r>
+        <w:t>. Por default todas l</w:t>
+      </w:r>
+      <w:bookmarkStart w:id="0" w:name="_GoBack"/>
+      <w:bookmarkEnd w:id="0"/>
+      <w:r>
+        <w:t xml:space="preserve">as RNN utilizan </w:t>
+      </w:r>
+      <w:proofErr w:type="spellStart"/>
+      <w:r>
+        <w:t>tanh</w:t>
+      </w:r>
+      <w:proofErr w:type="spellEnd"/>
+      <w:r>
+        <w:t xml:space="preserve"> como función de activación y devuelven solo el ultimo output de la secuencia. Si queremos devolver toda la secuencia debemos indicarle el </w:t>
+      </w:r>
+      <w:proofErr w:type="spellStart"/>
+      <w:r>
+        <w:t>hiperparametro</w:t>
+      </w:r>
+      <w:proofErr w:type="spellEnd"/>
+      <w:r>
+        <w:t xml:space="preserve"> </w:t>
+      </w:r>
+      <w:proofErr w:type="spellStart"/>
+      <w:r>
+        <w:t>return_sequences</w:t>
+      </w:r>
+      <w:proofErr w:type="spellEnd"/>
+      <w:r>
+        <w:t xml:space="preserve"> en true</w:t>
+      </w:r>
+    </w:p>
+    <w:p>
+      <w:pPr>
+        <w:pStyle w:val="Prrafodelista"/>
+        <w:numPr>
           <w:ilvl w:val="0"/>
           <w:numId w:val="2"/>
         </w:numPr>
@@ -213,10 +990,432 @@
       <w:r>
         <w:t>¿</w:t>
       </w:r>
-      <w:bookmarkStart w:id="0" w:name="_GoBack"/>
-      <w:bookmarkEnd w:id="0"/>
       <w:r>
         <w:t>Qué técnicas podemos utilizar para tratar palabras que no están en nuestro vocabulario con este tipo de redes recurrentes?</w:t>
+      </w:r>
+    </w:p>
+    <w:p>
+      <w:pPr>
+        <w:pStyle w:val="Prrafodelista"/>
+        <w:numPr>
+          <w:ilvl w:val="1"/>
+          <w:numId w:val="2"/>
+        </w:numPr>
+      </w:pPr>
+      <w:proofErr w:type="spellStart"/>
+      <w:r>
+        <w:t>Masking</w:t>
+      </w:r>
+      <w:proofErr w:type="spellEnd"/>
+      <w:r>
+        <w:t>:</w:t>
+      </w:r>
+      <w:r>
+        <w:t xml:space="preserve"> </w:t>
+      </w:r>
+      <w:r>
+        <w:rPr>
+          <w:rFonts w:ascii="Arial" w:hAnsi="Arial" w:cs="Arial"/>
+          <w:color w:val="212121"/>
+          <w:shd w:val="clear" w:color="auto" w:fill="FFFFFF"/>
+        </w:rPr>
+        <w:t xml:space="preserve">Cuando hay un valor perdido en nuestra secuencia (palabra no presente en el </w:t>
+      </w:r>
+      <w:proofErr w:type="spellStart"/>
+      <w:r>
+        <w:rPr>
+          <w:rFonts w:ascii="Arial" w:hAnsi="Arial" w:cs="Arial"/>
+          <w:color w:val="212121"/>
+          <w:shd w:val="clear" w:color="auto" w:fill="FFFFFF"/>
+        </w:rPr>
+        <w:t>encoding</w:t>
+      </w:r>
+      <w:proofErr w:type="spellEnd"/>
+      <w:r>
+        <w:rPr>
+          <w:rFonts w:ascii="Arial" w:hAnsi="Arial" w:cs="Arial"/>
+          <w:color w:val="212121"/>
+          <w:shd w:val="clear" w:color="auto" w:fill="FFFFFF"/>
+        </w:rPr>
+        <w:t xml:space="preserve">) se puede enmascarar. Por lo tanto, podemos enmascararlas manualmente o simplemente en la </w:t>
+      </w:r>
+      <w:proofErr w:type="spellStart"/>
+      <w:r>
+        <w:rPr>
+          <w:rFonts w:ascii="Arial" w:hAnsi="Arial" w:cs="Arial"/>
+          <w:color w:val="212121"/>
+          <w:shd w:val="clear" w:color="auto" w:fill="FFFFFF"/>
+        </w:rPr>
+        <w:t>embedding</w:t>
+      </w:r>
+      <w:proofErr w:type="spellEnd"/>
+      <w:r>
+        <w:rPr>
+          <w:rFonts w:ascii="Arial" w:hAnsi="Arial" w:cs="Arial"/>
+          <w:color w:val="212121"/>
+          <w:shd w:val="clear" w:color="auto" w:fill="FFFFFF"/>
+        </w:rPr>
+        <w:t xml:space="preserve"> </w:t>
+      </w:r>
+      <w:proofErr w:type="spellStart"/>
+      <w:r>
+        <w:rPr>
+          <w:rFonts w:ascii="Arial" w:hAnsi="Arial" w:cs="Arial"/>
+          <w:color w:val="212121"/>
+          <w:shd w:val="clear" w:color="auto" w:fill="FFFFFF"/>
+        </w:rPr>
+        <w:t>layer</w:t>
+      </w:r>
+      <w:proofErr w:type="spellEnd"/>
+      <w:r>
+        <w:rPr>
+          <w:rFonts w:ascii="Arial" w:hAnsi="Arial" w:cs="Arial"/>
+          <w:color w:val="212121"/>
+          <w:shd w:val="clear" w:color="auto" w:fill="FFFFFF"/>
+        </w:rPr>
+        <w:t xml:space="preserve"> podemos pasarle el </w:t>
+      </w:r>
+      <w:proofErr w:type="spellStart"/>
+      <w:r>
+        <w:rPr>
+          <w:rFonts w:ascii="Arial" w:hAnsi="Arial" w:cs="Arial"/>
+          <w:color w:val="212121"/>
+          <w:shd w:val="clear" w:color="auto" w:fill="FFFFFF"/>
+        </w:rPr>
+        <w:t>hiperparametro</w:t>
+      </w:r>
+      <w:proofErr w:type="spellEnd"/>
+      <w:r>
+        <w:rPr>
+          <w:rFonts w:ascii="Arial" w:hAnsi="Arial" w:cs="Arial"/>
+          <w:color w:val="212121"/>
+          <w:shd w:val="clear" w:color="auto" w:fill="FFFFFF"/>
+        </w:rPr>
+        <w:t xml:space="preserve"> </w:t>
+      </w:r>
+      <w:proofErr w:type="spellStart"/>
+      <w:r>
+        <w:rPr>
+          <w:rFonts w:ascii="Arial" w:hAnsi="Arial" w:cs="Arial"/>
+          <w:color w:val="212121"/>
+          <w:shd w:val="clear" w:color="auto" w:fill="FFFFFF"/>
+        </w:rPr>
+        <w:t>mask_zero</w:t>
+      </w:r>
+      <w:proofErr w:type="spellEnd"/>
+      <w:r>
+        <w:rPr>
+          <w:rFonts w:ascii="Arial" w:hAnsi="Arial" w:cs="Arial"/>
+          <w:color w:val="212121"/>
+          <w:shd w:val="clear" w:color="auto" w:fill="FFFFFF"/>
+        </w:rPr>
+        <w:t xml:space="preserve"> en True.</w:t>
+      </w:r>
+    </w:p>
+    <w:p>
+      <w:pPr>
+        <w:pStyle w:val="Prrafodelista"/>
+        <w:numPr>
+          <w:ilvl w:val="1"/>
+          <w:numId w:val="2"/>
+        </w:numPr>
+      </w:pPr>
+      <w:proofErr w:type="spellStart"/>
+      <w:r>
+        <w:t>Ragged</w:t>
+      </w:r>
+      <w:proofErr w:type="spellEnd"/>
+      <w:r>
+        <w:t xml:space="preserve"> </w:t>
+      </w:r>
+      <w:proofErr w:type="spellStart"/>
+      <w:r>
+        <w:t>tensors</w:t>
+      </w:r>
+      <w:proofErr w:type="spellEnd"/>
+      <w:r>
+        <w:t xml:space="preserve">: </w:t>
+      </w:r>
+      <w:r>
+        <w:t xml:space="preserve">usar una lista de </w:t>
+      </w:r>
+      <w:proofErr w:type="spellStart"/>
+      <w:r>
+        <w:t>arrays</w:t>
+      </w:r>
+      <w:proofErr w:type="spellEnd"/>
+      <w:r>
+        <w:t xml:space="preserve"> de diferente </w:t>
+      </w:r>
+      <w:proofErr w:type="spellStart"/>
+      <w:r>
+        <w:t>dimension</w:t>
+      </w:r>
+      <w:proofErr w:type="spellEnd"/>
+      <w:r>
+        <w:t xml:space="preserve">, quitando las </w:t>
+      </w:r>
+      <w:proofErr w:type="spellStart"/>
+      <w:r>
+        <w:t>features</w:t>
+      </w:r>
+      <w:proofErr w:type="spellEnd"/>
+      <w:r>
+        <w:t xml:space="preserve"> que </w:t>
+      </w:r>
+      <w:proofErr w:type="spellStart"/>
+      <w:r>
+        <w:t>esten</w:t>
+      </w:r>
+      <w:proofErr w:type="spellEnd"/>
+      <w:r>
+        <w:t xml:space="preserve"> en 0.</w:t>
+      </w:r>
+    </w:p>
+    <w:p>
+      <w:r>
+        <w:br w:type="page"/>
+      </w:r>
+    </w:p>
+    <w:p>
+      <w:r>
+        <w:lastRenderedPageBreak/>
+        <w:t>NLP moderno con Transformers</w:t>
+      </w:r>
+    </w:p>
+    <w:p>
+      <w:pPr>
+        <w:pStyle w:val="Prrafodelista"/>
+        <w:numPr>
+          <w:ilvl w:val="0"/>
+          <w:numId w:val="3"/>
+        </w:numPr>
+      </w:pPr>
+      <w:r>
+        <w:t>¿</w:t>
+      </w:r>
+      <w:r>
+        <w:t xml:space="preserve">Qué es el </w:t>
+      </w:r>
+      <w:proofErr w:type="spellStart"/>
+      <w:r>
+        <w:t>framework</w:t>
+      </w:r>
+      <w:proofErr w:type="spellEnd"/>
+      <w:r>
+        <w:t xml:space="preserve"> </w:t>
+      </w:r>
+      <w:proofErr w:type="spellStart"/>
+      <w:r>
+        <w:t>Encoder</w:t>
+      </w:r>
+      <w:proofErr w:type="spellEnd"/>
+      <w:r>
+        <w:t xml:space="preserve"> y </w:t>
+      </w:r>
+      <w:proofErr w:type="spellStart"/>
+      <w:r>
+        <w:t>Decoder</w:t>
+      </w:r>
+      <w:proofErr w:type="spellEnd"/>
+      <w:r>
+        <w:t xml:space="preserve"> con redes rec</w:t>
+      </w:r>
+      <w:r>
+        <w:t xml:space="preserve">urrentes y para qué sirve? </w:t>
+      </w:r>
+    </w:p>
+    <w:p>
+      <w:pPr>
+        <w:pStyle w:val="Prrafodelista"/>
+        <w:numPr>
+          <w:ilvl w:val="0"/>
+          <w:numId w:val="3"/>
+        </w:numPr>
+      </w:pPr>
+      <w:r>
+        <w:t>¿</w:t>
+      </w:r>
+      <w:r>
+        <w:t>Qué probl</w:t>
+      </w:r>
+      <w:r>
+        <w:t xml:space="preserve">emas tiene este </w:t>
+      </w:r>
+      <w:proofErr w:type="spellStart"/>
+      <w:r>
+        <w:t>framework</w:t>
+      </w:r>
+      <w:proofErr w:type="spellEnd"/>
+      <w:r>
+        <w:t xml:space="preserve">? </w:t>
+      </w:r>
+    </w:p>
+    <w:p>
+      <w:pPr>
+        <w:pStyle w:val="Prrafodelista"/>
+        <w:numPr>
+          <w:ilvl w:val="0"/>
+          <w:numId w:val="3"/>
+        </w:numPr>
+      </w:pPr>
+      <w:r>
+        <w:t>¿</w:t>
+      </w:r>
+      <w:r>
+        <w:t xml:space="preserve">Qué es un </w:t>
+      </w:r>
+      <w:proofErr w:type="spellStart"/>
+      <w:r>
+        <w:t>large</w:t>
+      </w:r>
+      <w:proofErr w:type="spellEnd"/>
+      <w:r>
+        <w:t xml:space="preserve"> </w:t>
+      </w:r>
+      <w:proofErr w:type="spellStart"/>
+      <w:r>
+        <w:t>language</w:t>
+      </w:r>
+      <w:proofErr w:type="spellEnd"/>
+      <w:r>
+        <w:t xml:space="preserve"> </w:t>
+      </w:r>
+      <w:proofErr w:type="spellStart"/>
+      <w:r>
+        <w:t>model</w:t>
+      </w:r>
+      <w:proofErr w:type="spellEnd"/>
+      <w:r>
+        <w:t xml:space="preserve">? </w:t>
+      </w:r>
+    </w:p>
+    <w:p>
+      <w:pPr>
+        <w:pStyle w:val="Prrafodelista"/>
+        <w:numPr>
+          <w:ilvl w:val="0"/>
+          <w:numId w:val="3"/>
+        </w:numPr>
+      </w:pPr>
+      <w:r>
+        <w:t xml:space="preserve">¿Qué desarrollos impulsaron la aparición de </w:t>
+      </w:r>
+      <w:r>
+        <w:t xml:space="preserve">los </w:t>
+      </w:r>
+      <w:proofErr w:type="spellStart"/>
+      <w:r>
+        <w:t>large</w:t>
+      </w:r>
+      <w:proofErr w:type="spellEnd"/>
+      <w:r>
+        <w:t xml:space="preserve"> </w:t>
+      </w:r>
+      <w:proofErr w:type="spellStart"/>
+      <w:r>
+        <w:t>language</w:t>
+      </w:r>
+      <w:proofErr w:type="spellEnd"/>
+      <w:r>
+        <w:t xml:space="preserve"> </w:t>
+      </w:r>
+      <w:proofErr w:type="spellStart"/>
+      <w:r>
+        <w:t>models</w:t>
+      </w:r>
+      <w:proofErr w:type="spellEnd"/>
+      <w:r>
+        <w:t xml:space="preserve">? </w:t>
+      </w:r>
+    </w:p>
+    <w:p>
+      <w:pPr>
+        <w:pStyle w:val="Prrafodelista"/>
+        <w:numPr>
+          <w:ilvl w:val="0"/>
+          <w:numId w:val="3"/>
+        </w:numPr>
+      </w:pPr>
+      <w:r>
+        <w:t>¿</w:t>
+      </w:r>
+      <w:r>
+        <w:t xml:space="preserve">En qué consiste la </w:t>
+      </w:r>
+      <w:r>
+        <w:t xml:space="preserve">arquitectura Transformers? </w:t>
+      </w:r>
+    </w:p>
+    <w:p>
+      <w:pPr>
+        <w:pStyle w:val="Prrafodelista"/>
+        <w:numPr>
+          <w:ilvl w:val="0"/>
+          <w:numId w:val="3"/>
+        </w:numPr>
+      </w:pPr>
+      <w:r>
+        <w:t>¿</w:t>
+      </w:r>
+      <w:r>
+        <w:t xml:space="preserve">Qué es el mecanismo de </w:t>
+      </w:r>
+      <w:r>
+        <w:t xml:space="preserve">atención y para qué sirve? </w:t>
+      </w:r>
+    </w:p>
+    <w:p>
+      <w:pPr>
+        <w:pStyle w:val="Prrafodelista"/>
+        <w:numPr>
+          <w:ilvl w:val="0"/>
+          <w:numId w:val="3"/>
+        </w:numPr>
+      </w:pPr>
+      <w:r>
+        <w:t>¿Qué</w:t>
+      </w:r>
+      <w:r>
+        <w:t xml:space="preserve"> es un modelo aut</w:t>
+      </w:r>
+      <w:r>
+        <w:t xml:space="preserve">o regresivo y auto </w:t>
+      </w:r>
+      <w:proofErr w:type="spellStart"/>
+      <w:r>
+        <w:t>encoding</w:t>
+      </w:r>
+      <w:proofErr w:type="spellEnd"/>
+      <w:r>
+        <w:t xml:space="preserve">? </w:t>
+      </w:r>
+    </w:p>
+    <w:p>
+      <w:pPr>
+        <w:pStyle w:val="Prrafodelista"/>
+        <w:numPr>
+          <w:ilvl w:val="0"/>
+          <w:numId w:val="3"/>
+        </w:numPr>
+      </w:pPr>
+      <w:r>
+        <w:t>Defina que es el modelo BERT. Indique qué tipo de mo</w:t>
+      </w:r>
+      <w:r>
+        <w:t xml:space="preserve">delo es y qué tareas cumple. </w:t>
+      </w:r>
+    </w:p>
+    <w:p>
+      <w:pPr>
+        <w:pStyle w:val="Prrafodelista"/>
+        <w:numPr>
+          <w:ilvl w:val="0"/>
+          <w:numId w:val="3"/>
+        </w:numPr>
+      </w:pPr>
+      <w:r>
+        <w:t>Defina que es el modelo GPT. Indique qué tipo de modelo es y qué tareas cumple.</w:t>
       </w:r>
     </w:p>
     <w:sectPr>
@@ -247,7 +1446,7 @@
         <w:rFonts w:hint="default"/>
       </w:rPr>
     </w:lvl>
-    <w:lvl w:ilvl="1" w:tplc="2C0A0019" w:tentative="1">
+    <w:lvl w:ilvl="1" w:tplc="2C0A0019">
       <w:start w:val="1"/>
       <w:numFmt w:val="lowerLetter"/>
       <w:lvlText w:val="%2."/>
@@ -256,7 +1455,7 @@
         <w:ind w:left="1440" w:hanging="360"/>
       </w:pPr>
     </w:lvl>
-    <w:lvl w:ilvl="2" w:tplc="2C0A001B" w:tentative="1">
+    <w:lvl w:ilvl="2" w:tplc="2C0A001B">
       <w:start w:val="1"/>
       <w:numFmt w:val="lowerRoman"/>
       <w:lvlText w:val="%3."/>
@@ -321,6 +1520,95 @@
     </w:lvl>
   </w:abstractNum>
   <w:abstractNum w:abstractNumId="1" w15:restartNumberingAfterBreak="0">
+    <w:nsid w:val="15784F65"/>
+    <w:multiLevelType w:val="hybridMultilevel"/>
+    <w:tmpl w:val="E7CE6EB6"/>
+    <w:lvl w:ilvl="0" w:tplc="2C0A000F">
+      <w:start w:val="1"/>
+      <w:numFmt w:val="decimal"/>
+      <w:lvlText w:val="%1."/>
+      <w:lvlJc w:val="left"/>
+      <w:pPr>
+        <w:ind w:left="720" w:hanging="360"/>
+      </w:pPr>
+      <w:rPr>
+        <w:rFonts w:hint="default"/>
+      </w:rPr>
+    </w:lvl>
+    <w:lvl w:ilvl="1" w:tplc="2C0A0019" w:tentative="1">
+      <w:start w:val="1"/>
+      <w:numFmt w:val="lowerLetter"/>
+      <w:lvlText w:val="%2."/>
+      <w:lvlJc w:val="left"/>
+      <w:pPr>
+        <w:ind w:left="1440" w:hanging="360"/>
+      </w:pPr>
+    </w:lvl>
+    <w:lvl w:ilvl="2" w:tplc="2C0A001B" w:tentative="1">
+      <w:start w:val="1"/>
+      <w:numFmt w:val="lowerRoman"/>
+      <w:lvlText w:val="%3."/>
+      <w:lvlJc w:val="right"/>
+      <w:pPr>
+        <w:ind w:left="2160" w:hanging="180"/>
+      </w:pPr>
+    </w:lvl>
+    <w:lvl w:ilvl="3" w:tplc="2C0A000F" w:tentative="1">
+      <w:start w:val="1"/>
+      <w:numFmt w:val="decimal"/>
+      <w:lvlText w:val="%4."/>
+      <w:lvlJc w:val="left"/>
+      <w:pPr>
+        <w:ind w:left="2880" w:hanging="360"/>
+      </w:pPr>
+    </w:lvl>
+    <w:lvl w:ilvl="4" w:tplc="2C0A0019" w:tentative="1">
+      <w:start w:val="1"/>
+      <w:numFmt w:val="lowerLetter"/>
+      <w:lvlText w:val="%5."/>
+      <w:lvlJc w:val="left"/>
+      <w:pPr>
+        <w:ind w:left="3600" w:hanging="360"/>
+      </w:pPr>
+    </w:lvl>
+    <w:lvl w:ilvl="5" w:tplc="2C0A001B" w:tentative="1">
+      <w:start w:val="1"/>
+      <w:numFmt w:val="lowerRoman"/>
+      <w:lvlText w:val="%6."/>
+      <w:lvlJc w:val="right"/>
+      <w:pPr>
+        <w:ind w:left="4320" w:hanging="180"/>
+      </w:pPr>
+    </w:lvl>
+    <w:lvl w:ilvl="6" w:tplc="2C0A000F" w:tentative="1">
+      <w:start w:val="1"/>
+      <w:numFmt w:val="decimal"/>
+      <w:lvlText w:val="%7."/>
+      <w:lvlJc w:val="left"/>
+      <w:pPr>
+        <w:ind w:left="5040" w:hanging="360"/>
+      </w:pPr>
+    </w:lvl>
+    <w:lvl w:ilvl="7" w:tplc="2C0A0019" w:tentative="1">
+      <w:start w:val="1"/>
+      <w:numFmt w:val="lowerLetter"/>
+      <w:lvlText w:val="%8."/>
+      <w:lvlJc w:val="left"/>
+      <w:pPr>
+        <w:ind w:left="5760" w:hanging="360"/>
+      </w:pPr>
+    </w:lvl>
+    <w:lvl w:ilvl="8" w:tplc="2C0A001B" w:tentative="1">
+      <w:start w:val="1"/>
+      <w:numFmt w:val="lowerRoman"/>
+      <w:lvlText w:val="%9."/>
+      <w:lvlJc w:val="right"/>
+      <w:pPr>
+        <w:ind w:left="6480" w:hanging="180"/>
+      </w:pPr>
+    </w:lvl>
+  </w:abstractNum>
+  <w:abstractNum w:abstractNumId="2" w15:restartNumberingAfterBreak="0">
     <w:nsid w:val="615D669A"/>
     <w:multiLevelType w:val="hybridMultilevel"/>
     <w:tmpl w:val="18E8F4E8"/>
@@ -336,7 +1624,7 @@
         <w:rFonts w:hint="default"/>
       </w:rPr>
     </w:lvl>
-    <w:lvl w:ilvl="1" w:tplc="2C0A0019" w:tentative="1">
+    <w:lvl w:ilvl="1" w:tplc="2C0A0019">
       <w:start w:val="1"/>
       <w:numFmt w:val="lowerLetter"/>
       <w:lvlText w:val="%2."/>
@@ -413,6 +1701,9 @@
     <w:abstractNumId w:val="0"/>
   </w:num>
   <w:num w:numId="2">
+    <w:abstractNumId w:val="2"/>
+  </w:num>
+  <w:num w:numId="3">
     <w:abstractNumId w:val="1"/>
   </w:num>
 </w:numbering>
@@ -852,6 +2143,30 @@
       <w:contextualSpacing/>
     </w:pPr>
   </w:style>
+  <w:style w:type="character" w:styleId="Textoennegrita">
+    <w:name w:val="Strong"/>
+    <w:basedOn w:val="Fuentedeprrafopredeter"/>
+    <w:uiPriority w:val="22"/>
+    <w:qFormat/>
+    <w:rsid w:val="003904A0"/>
+    <w:rPr>
+      <w:b/>
+      <w:bCs/>
+    </w:rPr>
+  </w:style>
+  <w:style w:type="character" w:styleId="CdigoHTML">
+    <w:name w:val="HTML Code"/>
+    <w:basedOn w:val="Fuentedeprrafopredeter"/>
+    <w:uiPriority w:val="99"/>
+    <w:semiHidden/>
+    <w:unhideWhenUsed/>
+    <w:rsid w:val="009C295F"/>
+    <w:rPr>
+      <w:rFonts w:ascii="Courier New" w:eastAsia="Times New Roman" w:hAnsi="Courier New" w:cs="Courier New"/>
+      <w:sz w:val="20"/>
+      <w:szCs w:val="20"/>
+    </w:rPr>
+  </w:style>
 </w:styles>
 </file>
 

</xml_diff>